<commit_message>
API tạo phiên đấu giá và gửi thông báo cho User bán sản phẩm đang đấu
</commit_message>
<xml_diff>
--- a/BackEnd/Son.docx
+++ b/BackEnd/Son.docx
@@ -844,6 +844,203 @@
         <w:rPr>
           <w:b/>
           <w:bCs/>
+          <w:i/>
+          <w:iCs/>
+          <w:color w:val="002060"/>
+          <w:sz w:val="28"/>
+        </w:rPr>
+      </w:pPr>
+      <w:r>
+        <w:rPr>
+          <w:b/>
+          <w:bCs/>
+          <w:i/>
+          <w:iCs/>
+          <w:color w:val="002060"/>
+          <w:sz w:val="28"/>
+        </w:rPr>
+        <w:t>Param VND = {Tiền VND cần chuyển}</w:t>
+      </w:r>
+    </w:p>
+    <w:p>
+      <w:pPr>
+        <w:ind w:firstLine="0"/>
+        <w:rPr>
+          <w:b/>
+          <w:bCs/>
+          <w:i/>
+          <w:iCs/>
+          <w:color w:val="002060"/>
+          <w:sz w:val="28"/>
+        </w:rPr>
+      </w:pPr>
+    </w:p>
+    <w:p>
+      <w:pPr>
+        <w:ind w:firstLine="0"/>
+        <w:rPr>
+          <w:b/>
+          <w:bCs/>
+          <w:i/>
+          <w:iCs/>
+          <w:color w:val="002060"/>
+          <w:sz w:val="28"/>
+        </w:rPr>
+      </w:pPr>
+      <w:r>
+        <w:rPr>
+          <w:b/>
+          <w:bCs/>
+          <w:i/>
+          <w:iCs/>
+          <w:color w:val="002060"/>
+          <w:sz w:val="28"/>
+        </w:rPr>
+        <w:t>&gt;&gt;&gt;&gt;&gt;&gt;</w:t>
+      </w:r>
+      <w:r>
+        <w:rPr>
+          <w:b/>
+          <w:bCs/>
+          <w:i/>
+          <w:iCs/>
+          <w:color w:val="002060"/>
+          <w:sz w:val="28"/>
+        </w:rPr>
+        <w:t>API tạo phiên đấu giá và thông báo cho các User bán sản phẩm đó</w:t>
+      </w:r>
+      <w:r>
+        <w:rPr>
+          <w:b/>
+          <w:bCs/>
+          <w:i/>
+          <w:iCs/>
+          <w:color w:val="002060"/>
+          <w:sz w:val="28"/>
+        </w:rPr>
+        <w:t>&lt;&lt;&lt;&lt;&lt;</w:t>
+      </w:r>
+    </w:p>
+    <w:p>
+      <w:pPr>
+        <w:rPr>
+          <w:b/>
+          <w:bCs/>
+          <w:i/>
+          <w:iCs/>
+          <w:color w:val="002060"/>
+          <w:sz w:val="28"/>
+        </w:rPr>
+      </w:pPr>
+      <w:r>
+        <w:rPr>
+          <w:b/>
+          <w:bCs/>
+          <w:i/>
+          <w:iCs/>
+          <w:color w:val="002060"/>
+          <w:sz w:val="28"/>
+        </w:rPr>
+        <w:t>Input:</w:t>
+      </w:r>
+      <w:r>
+        <w:rPr>
+          <w:b/>
+          <w:bCs/>
+          <w:i/>
+          <w:iCs/>
+          <w:color w:val="002060"/>
+          <w:sz w:val="28"/>
+        </w:rPr>
+        <w:t xml:space="preserve"> productId, accountName (Người mua)</w:t>
+      </w:r>
+    </w:p>
+    <w:p>
+      <w:pPr>
+        <w:rPr>
+          <w:b/>
+          <w:bCs/>
+          <w:i/>
+          <w:iCs/>
+          <w:color w:val="002060"/>
+          <w:sz w:val="28"/>
+        </w:rPr>
+      </w:pPr>
+      <w:r>
+        <w:rPr>
+          <w:b/>
+          <w:bCs/>
+          <w:i/>
+          <w:iCs/>
+          <w:color w:val="002060"/>
+          <w:sz w:val="28"/>
+        </w:rPr>
+        <w:t>Output: Thông tin phiên đấu giá vừa được tạo</w:t>
+      </w:r>
+    </w:p>
+    <w:p>
+      <w:pPr>
+        <w:rPr>
+          <w:b/>
+          <w:bCs/>
+          <w:i/>
+          <w:iCs/>
+          <w:color w:val="002060"/>
+          <w:sz w:val="28"/>
+        </w:rPr>
+      </w:pPr>
+      <w:r>
+        <w:rPr>
+          <w:b/>
+          <w:bCs/>
+          <w:i/>
+          <w:iCs/>
+          <w:color w:val="002060"/>
+          <w:sz w:val="28"/>
+        </w:rPr>
+        <w:t>API:</w:t>
+      </w:r>
+      <w:r>
+        <w:rPr>
+          <w:b/>
+          <w:bCs/>
+          <w:i/>
+          <w:iCs/>
+          <w:color w:val="002060"/>
+          <w:sz w:val="28"/>
+        </w:rPr>
+        <w:t xml:space="preserve"> </w:t>
+      </w:r>
+      <w:hyperlink r:id="rId6" w:history="1">
+        <w:r>
+          <w:rPr>
+            <w:rStyle w:val="Hyperlink"/>
+            <w:b/>
+            <w:bCs/>
+            <w:i/>
+            <w:iCs/>
+            <w:sz w:val="28"/>
+          </w:rPr>
+          <w:t>http://localhost:8080/api/auth/user/auctions/createauction</w:t>
+        </w:r>
+      </w:hyperlink>
+      <w:r>
+        <w:rPr>
+          <w:b/>
+          <w:bCs/>
+          <w:i/>
+          <w:iCs/>
+          <w:color w:val="002060"/>
+          <w:sz w:val="28"/>
+        </w:rPr>
+        <w:t xml:space="preserve"> (Post)</w:t>
+      </w:r>
+    </w:p>
+    <w:p>
+      <w:pPr>
+        <w:rPr>
+          <w:b/>
+          <w:bCs/>
           <w:color w:val="002060"/>
           <w:sz w:val="28"/>
           <w:szCs w:val="28"/>
@@ -858,7 +1055,7 @@
           <w:color w:val="002060"/>
           <w:sz w:val="28"/>
         </w:rPr>
-        <w:t>Param VND = {Tiền VND cần chuyển}</w:t>
+        <w:t>Param: Không</w:t>
       </w:r>
     </w:p>
     <w:sectPr>
@@ -1323,6 +1520,18 @@
       <w:u w:val="single"/>
     </w:rPr>
   </w:style>
+  <w:style w:type="character" w:styleId="UnresolvedMention">
+    <w:name w:val="Unresolved Mention"/>
+    <w:basedOn w:val="DefaultParagraphFont"/>
+    <w:uiPriority w:val="99"/>
+    <w:semiHidden/>
+    <w:unhideWhenUsed/>
+    <w:rsid w:val="008C59AD"/>
+    <w:rPr>
+      <w:color w:val="605E5C"/>
+      <w:shd w:val="clear" w:color="auto" w:fill="E1DFDD"/>
+    </w:rPr>
+  </w:style>
 </w:styles>
 </file>
 

</xml_diff>

<commit_message>
Thêm dữ liệu Status Auction cho DB và sửa cơ chế API tạo phiên đấu giá
</commit_message>
<xml_diff>
--- a/BackEnd/Son.docx
+++ b/BackEnd/Son.docx
@@ -952,7 +952,53 @@
           <w:color w:val="002060"/>
           <w:sz w:val="28"/>
         </w:rPr>
-        <w:t xml:space="preserve"> productId, accountName (Người mua)</w:t>
+        <w:t xml:space="preserve"> productId, accountName (Người mua</w:t>
+      </w:r>
+      <w:r>
+        <w:rPr>
+          <w:b/>
+          <w:bCs/>
+          <w:i/>
+          <w:iCs/>
+          <w:color w:val="002060"/>
+          <w:sz w:val="28"/>
+        </w:rPr>
+        <w:t>, m gửi cái id của tài khoản hiện tại đang đăng nhập nha</w:t>
+      </w:r>
+      <w:r>
+        <w:rPr>
+          <w:b/>
+          <w:bCs/>
+          <w:i/>
+          <w:iCs/>
+          <w:color w:val="002060"/>
+          <w:sz w:val="28"/>
+        </w:rPr>
+        <w:t>)</w:t>
+      </w:r>
+    </w:p>
+    <w:p>
+      <w:pPr>
+        <w:rPr>
+          <w:b/>
+          <w:bCs/>
+          <w:i/>
+          <w:iCs/>
+          <w:color w:val="002060"/>
+          <w:sz w:val="28"/>
+        </w:rPr>
+      </w:pPr>
+      <w:r>
+        <w:rPr>
+          <w:b/>
+          <w:bCs/>
+          <w:i/>
+          <w:iCs/>
+          <w:color w:val="002060"/>
+          <w:sz w:val="28"/>
+        </w:rPr>
+        <w:tab/>
+        <w:t xml:space="preserve">Cần đăng nhập vào tài khoản trước được tạo </w:t>
       </w:r>
     </w:p>
     <w:p>

</xml_diff>